<commit_message>
Enhaced UI experience with mobile responsiveness
</commit_message>
<xml_diff>
--- a/docs/noman_resume.docx
+++ b/docs/noman_resume.docx
@@ -884,6 +884,93 @@
                 <w:lang w:val="en-US"/>
               </w:rPr>
               <w:t>OData Services</w:t>
+            </w:r>
+          </w:p>
+          <w:p>
+            <w:pPr>
+              <w:pStyle w:val="StandardHauptteil"/>
+              <w:numPr>
+                <w:ilvl w:val="0"/>
+                <w:numId w:val="18"/>
+              </w:numPr>
+              <w:spacing w:after="20"/>
+              <w:ind w:left="357" w:right="567" w:hanging="357"/>
+              <w:rPr>
+                <w:rFonts w:ascii="Gill Sans MT" w:eastAsia="Gill Sans MT" w:hAnsi="Gill Sans MT" w:cs="Gill Sans MT"/>
+                <w:sz w:val="22"/>
+                <w:szCs w:val="22"/>
+                <w:lang w:val="en-US"/>
+              </w:rPr>
+            </w:pPr>
+            <w:r>
+              <w:rPr>
+                <w:rFonts w:ascii="Gill Sans MT" w:eastAsia="Gill Sans MT" w:hAnsi="Gill Sans MT" w:cs="Gill Sans MT"/>
+                <w:sz w:val="22"/>
+                <w:szCs w:val="22"/>
+                <w:lang w:val="en-US"/>
+              </w:rPr>
+              <w:t>SAP Fiori</w:t>
+            </w:r>
+          </w:p>
+          <w:p>
+            <w:pPr>
+              <w:pStyle w:val="StandardHauptteil"/>
+              <w:numPr>
+                <w:ilvl w:val="0"/>
+                <w:numId w:val="18"/>
+              </w:numPr>
+              <w:spacing w:after="20"/>
+              <w:ind w:left="357" w:right="567" w:hanging="357"/>
+              <w:rPr>
+                <w:rFonts w:ascii="Gill Sans MT" w:eastAsia="Gill Sans MT" w:hAnsi="Gill Sans MT" w:cs="Gill Sans MT"/>
+                <w:sz w:val="22"/>
+                <w:szCs w:val="22"/>
+                <w:lang w:val="en-US"/>
+              </w:rPr>
+            </w:pPr>
+            <w:r>
+              <w:rPr>
+                <w:rFonts w:ascii="Gill Sans MT" w:eastAsia="Gill Sans MT" w:hAnsi="Gill Sans MT" w:cs="Gill Sans MT"/>
+                <w:sz w:val="22"/>
+                <w:szCs w:val="22"/>
+                <w:lang w:val="en-US"/>
+              </w:rPr>
+              <w:t>Fiori Elements</w:t>
+            </w:r>
+          </w:p>
+          <w:p>
+            <w:pPr>
+              <w:pStyle w:val="StandardHauptteil"/>
+              <w:numPr>
+                <w:ilvl w:val="0"/>
+                <w:numId w:val="18"/>
+              </w:numPr>
+              <w:spacing w:after="20"/>
+              <w:ind w:left="357" w:right="567" w:hanging="357"/>
+              <w:rPr>
+                <w:rFonts w:ascii="Gill Sans MT" w:eastAsia="Gill Sans MT" w:hAnsi="Gill Sans MT" w:cs="Gill Sans MT"/>
+                <w:sz w:val="22"/>
+                <w:szCs w:val="22"/>
+                <w:lang w:val="en-US"/>
+              </w:rPr>
+            </w:pPr>
+            <w:r>
+              <w:rPr>
+                <w:rFonts w:ascii="Gill Sans MT" w:eastAsia="Gill Sans MT" w:hAnsi="Gill Sans MT" w:cs="Gill Sans MT"/>
+                <w:sz w:val="22"/>
+                <w:szCs w:val="22"/>
+                <w:lang w:val="en-US"/>
+              </w:rPr>
+              <w:t>SAP UI5</w:t>
+            </w:r>
+            <w:r>
+              <w:rPr>
+                <w:rFonts w:ascii="Gill Sans MT" w:eastAsia="Gill Sans MT" w:hAnsi="Gill Sans MT" w:cs="Gill Sans MT"/>
+                <w:sz w:val="22"/>
+                <w:szCs w:val="22"/>
+                <w:lang w:val="en-US"/>
+              </w:rPr>
+              <w:t>s</w:t>
             </w:r>
           </w:p>
           <w:p>
@@ -13095,6 +13182,7 @@
   <w:style w:type="character" w:default="1" w:styleId="DefaultParagraphFont">
     <w:name w:val="Default Paragraph Font"/>
     <w:uiPriority w:val="1"/>
+    <w:semiHidden/>
     <w:unhideWhenUsed/>
   </w:style>
   <w:style w:type="table" w:default="1" w:styleId="TableNormal">
@@ -13879,6 +13967,10 @@
 </file>
 
 <file path=customXml/item2.xml><?xml version="1.0" encoding="utf-8"?>
+<b:Sources xmlns:b="http://schemas.openxmlformats.org/officeDocument/2006/bibliography" xmlns="http://schemas.openxmlformats.org/officeDocument/2006/bibliography" SelectedStyle="\APA.XSL" StyleName="APA"/>
+</file>
+
+<file path=customXml/item3.xml><?xml version="1.0" encoding="utf-8"?>
 <ct:contentTypeSchema xmlns:ct="http://schemas.microsoft.com/office/2006/metadata/contentType" xmlns:ma="http://schemas.microsoft.com/office/2006/metadata/properties/metaAttributes" ct:_="" ma:_="" ma:contentTypeName="Dokument" ma:contentTypeID="0x0101007232FB5F06169C42AB523808E2385820" ma:contentTypeVersion="18" ma:contentTypeDescription="Ein neues Dokument erstellen." ma:contentTypeScope="" ma:versionID="1ad4a7f77e5caa23ab04509d289b1aef">
   <xsd:schema xmlns:xsd="http://www.w3.org/2001/XMLSchema" xmlns:xs="http://www.w3.org/2001/XMLSchema" xmlns:p="http://schemas.microsoft.com/office/2006/metadata/properties" xmlns:ns2="78c73a08-8a50-47a0-bb62-e859d0491c0e" xmlns:ns3="60053388-e6d5-4819-ba27-243fabf8027d" targetNamespace="http://schemas.microsoft.com/office/2006/metadata/properties" ma:root="true" ma:fieldsID="eebd7c0cfb7cdee4ee448cd6a6ac90b9" ns2:_="" ns3:_="">
     <xsd:import namespace="78c73a08-8a50-47a0-bb62-e859d0491c0e"/>
@@ -14133,11 +14225,16 @@
 </ct:contentTypeSchema>
 </file>
 
-<file path=customXml/item3.xml><?xml version="1.0" encoding="utf-8"?>
-<b:Sources xmlns:b="http://schemas.openxmlformats.org/officeDocument/2006/bibliography" xmlns="http://schemas.openxmlformats.org/officeDocument/2006/bibliography" SelectedStyle="\APA.XSL" StyleName="APA"/>
+<file path=customXml/item4.xml><?xml version="1.0" encoding="utf-8"?>
+<?mso-contentType ?>
+<FormTemplates xmlns="http://schemas.microsoft.com/sharepoint/v3/contenttype/forms">
+  <Display>DocumentLibraryForm</Display>
+  <Edit>DocumentLibraryForm</Edit>
+  <New>DocumentLibraryForm</New>
+</FormTemplates>
 </file>
 
-<file path=customXml/item4.xml><?xml version="1.0" encoding="utf-8"?>
+<file path=customXml/item5.xml><?xml version="1.0" encoding="utf-8"?>
 <p:properties xmlns:p="http://schemas.microsoft.com/office/2006/metadata/properties" xmlns:xsi="http://www.w3.org/2001/XMLSchema-instance" xmlns:pc="http://schemas.microsoft.com/office/infopath/2007/PartnerControls">
   <documentManagement>
     <TaxCatchAll xmlns="78c73a08-8a50-47a0-bb62-e859d0491c0e" xsi:nil="true"/>
@@ -14146,15 +14243,6 @@
     </lcf76f155ced4ddcb4097134ff3c332f>
   </documentManagement>
 </p:properties>
-</file>
-
-<file path=customXml/item5.xml><?xml version="1.0" encoding="utf-8"?>
-<?mso-contentType ?>
-<FormTemplates xmlns="http://schemas.microsoft.com/sharepoint/v3/contenttype/forms">
-  <Display>DocumentLibraryForm</Display>
-  <Edit>DocumentLibraryForm</Edit>
-  <New>DocumentLibraryForm</New>
-</FormTemplates>
 </file>
 
 <file path=customXml/itemProps1.xml><?xml version="1.0" encoding="utf-8"?>
@@ -14166,6 +14254,14 @@
 </file>
 
 <file path=customXml/itemProps2.xml><?xml version="1.0" encoding="utf-8"?>
+<ds:datastoreItem xmlns:ds="http://schemas.openxmlformats.org/officeDocument/2006/customXml" ds:itemID="{66FDDBFA-9EC1-4793-95FE-B6346D3A2271}">
+  <ds:schemaRefs>
+    <ds:schemaRef ds:uri="http://schemas.openxmlformats.org/officeDocument/2006/bibliography"/>
+  </ds:schemaRefs>
+</ds:datastoreItem>
+</file>
+
+<file path=customXml/itemProps3.xml><?xml version="1.0" encoding="utf-8"?>
 <ds:datastoreItem xmlns:ds="http://schemas.openxmlformats.org/officeDocument/2006/customXml" ds:itemID="{FE66CCEB-6E1B-4D2B-85B5-635EC6CBD712}">
   <ds:schemaRefs>
     <ds:schemaRef ds:uri="http://schemas.microsoft.com/office/2006/metadata/contentType"/>
@@ -14184,15 +14280,15 @@
 </ds:datastoreItem>
 </file>
 
-<file path=customXml/itemProps3.xml><?xml version="1.0" encoding="utf-8"?>
-<ds:datastoreItem xmlns:ds="http://schemas.openxmlformats.org/officeDocument/2006/customXml" ds:itemID="{66FDDBFA-9EC1-4793-95FE-B6346D3A2271}">
+<file path=customXml/itemProps4.xml><?xml version="1.0" encoding="utf-8"?>
+<ds:datastoreItem xmlns:ds="http://schemas.openxmlformats.org/officeDocument/2006/customXml" ds:itemID="{EF8320A5-426D-40C1-9071-6D17969F54C3}">
   <ds:schemaRefs>
-    <ds:schemaRef ds:uri="http://schemas.openxmlformats.org/officeDocument/2006/bibliography"/>
+    <ds:schemaRef ds:uri="http://schemas.microsoft.com/sharepoint/v3/contenttype/forms"/>
   </ds:schemaRefs>
 </ds:datastoreItem>
 </file>
 
-<file path=customXml/itemProps4.xml><?xml version="1.0" encoding="utf-8"?>
+<file path=customXml/itemProps5.xml><?xml version="1.0" encoding="utf-8"?>
 <ds:datastoreItem xmlns:ds="http://schemas.openxmlformats.org/officeDocument/2006/customXml" ds:itemID="{FD9B7EBD-2DD6-4850-974E-38BD46BF18C2}">
   <ds:schemaRefs>
     <ds:schemaRef ds:uri="http://schemas.microsoft.com/office/2006/documentManagement/types"/>
@@ -14207,12 +14303,4 @@
     <ds:schemaRef ds:uri="http://purl.org/dc/dcmitype/"/>
   </ds:schemaRefs>
 </ds:datastoreItem>
-</file>
-
-<file path=customXml/itemProps5.xml><?xml version="1.0" encoding="utf-8"?>
-<ds:datastoreItem xmlns:ds="http://schemas.openxmlformats.org/officeDocument/2006/customXml" ds:itemID="{EF8320A5-426D-40C1-9071-6D17969F54C3}">
-  <ds:schemaRefs>
-    <ds:schemaRef ds:uri="http://schemas.microsoft.com/sharepoint/v3/contenttype/forms"/>
-  </ds:schemaRefs>
-</ds:datastoreItem>
 </file>
</xml_diff>